<commit_message>
1st Feb work final proposal
</commit_message>
<xml_diff>
--- a/Independent Study Proposal.docx
+++ b/Independent Study Proposal.docx
@@ -280,119 +280,976 @@
         <w:pStyle w:val="Heading1"/>
       </w:pPr>
       <w:r>
-        <w:t>Initial More a Narrative than 1</w:t>
-      </w:r>
-      <w:r>
-        <w:rPr>
-          <w:vertAlign w:val="superscript"/>
-        </w:rPr>
-        <w:t>st</w:t>
-      </w:r>
-      <w:r>
-        <w:t xml:space="preserve"> Draft </w:t>
-      </w:r>
-      <w:r>
-        <w:t>Methodology</w:t>
-      </w:r>
-    </w:p>
-    <w:p>
-      <w:r>
-        <w:t xml:space="preserve">An initial search performed on the University of South Wales Library portal, looking for articles associated with deep learning. For this </w:t>
-      </w:r>
-      <w:r>
-        <w:t>purpose,</w:t>
-      </w:r>
-      <w:r>
-        <w:t xml:space="preserve"> I used multiple searches using the additional key words of </w:t>
-      </w:r>
-      <w:r>
-        <w:t xml:space="preserve">“medical”, “scientific”, </w:t>
-      </w:r>
-      <w:r>
-        <w:t xml:space="preserve">“commercial”, “industrial” and “applications”. </w:t>
-      </w:r>
-      <w:r>
-        <w:t xml:space="preserve">An initial selection process involved picking articles and conference proceedings based on their relevance to deep learning. From here I went into each article and downloaded a PDF copy where available and any associated articles I could find that were presented on the website. I found a large quantity of articles available, particularly on the website “ScienceDirect” and downloaded a few dozen linked articles. Going further, I searched directly on the ScienceDirect website for articles on deep learning and found many. </w:t>
-      </w:r>
-      <w:r>
-        <w:t xml:space="preserve">I then followed this up with a </w:t>
-      </w:r>
-      <w:r>
-        <w:t xml:space="preserve">set of </w:t>
-      </w:r>
-      <w:r>
-        <w:t>search</w:t>
-      </w:r>
-      <w:r>
-        <w:t>es</w:t>
-      </w:r>
-      <w:r>
-        <w:t xml:space="preserve"> on google scholar</w:t>
-      </w:r>
-      <w:r>
-        <w:t>, JSTOR</w:t>
-      </w:r>
-      <w:r>
-        <w:t xml:space="preserve">, </w:t>
-      </w:r>
-      <w:proofErr w:type="spellStart"/>
-      <w:r>
+        <w:t>Structure</w:t>
+      </w:r>
+    </w:p>
+    <w:p>
+      <w:pPr>
+        <w:pStyle w:val="ListBullet"/>
+      </w:pPr>
+      <w:r>
+        <w:t>Introduction</w:t>
+      </w:r>
+    </w:p>
+    <w:p>
+      <w:pPr>
+        <w:pStyle w:val="ListBullet"/>
+      </w:pPr>
+      <w:r>
+        <w:t>Methods</w:t>
+      </w:r>
+    </w:p>
+    <w:p>
+      <w:pPr>
+        <w:pStyle w:val="ListBullet"/>
+      </w:pPr>
+      <w:r>
+        <w:t>Scientific Applications</w:t>
+      </w:r>
+    </w:p>
+    <w:p>
+      <w:pPr>
+        <w:pStyle w:val="ListBullet"/>
+      </w:pPr>
+      <w:r>
+        <w:t>Medical Applications</w:t>
+      </w:r>
+    </w:p>
+    <w:p>
+      <w:pPr>
+        <w:pStyle w:val="ListBullet"/>
+      </w:pPr>
+      <w:r>
+        <w:t>Commercial Applications</w:t>
+      </w:r>
+    </w:p>
+    <w:p>
+      <w:pPr>
+        <w:pStyle w:val="ListBullet"/>
+      </w:pPr>
+      <w:r>
+        <w:t>Conclusions</w:t>
+      </w:r>
+    </w:p>
+    <w:p>
+      <w:pPr>
+        <w:pStyle w:val="ListBullet"/>
+      </w:pPr>
+      <w:r>
+        <w:t>References</w:t>
+      </w:r>
+    </w:p>
+    <w:p>
+      <w:pPr>
+        <w:pStyle w:val="ListBullet"/>
+        <w:numPr>
+          <w:ilvl w:val="0"/>
+          <w:numId w:val="0"/>
+        </w:numPr>
+        <w:ind w:left="360" w:hanging="360"/>
+      </w:pPr>
+    </w:p>
+    <w:p>
+      <w:pPr>
+        <w:pStyle w:val="ListBullet"/>
+        <w:numPr>
+          <w:ilvl w:val="0"/>
+          <w:numId w:val="0"/>
+        </w:numPr>
+        <w:ind w:left="360" w:hanging="360"/>
+      </w:pPr>
+    </w:p>
+    <w:p>
+      <w:pPr>
+        <w:pStyle w:val="ListBullet"/>
+        <w:numPr>
+          <w:ilvl w:val="0"/>
+          <w:numId w:val="0"/>
+        </w:numPr>
+        <w:ind w:left="360" w:hanging="360"/>
+      </w:pPr>
+    </w:p>
+    <w:p>
+      <w:pPr>
+        <w:pStyle w:val="Heading1"/>
+      </w:pPr>
+      <w:r>
+        <w:lastRenderedPageBreak/>
+        <w:t xml:space="preserve">Useful </w:t>
+      </w:r>
+      <w:r>
+        <w:t>References</w:t>
+      </w:r>
+    </w:p>
+    <w:p>
+      <w:pPr>
+        <w:rPr>
+          <w:rStyle w:val="selectable"/>
+        </w:rPr>
+      </w:pPr>
+      <w:r>
+        <w:rPr>
+          <w:rStyle w:val="selectable"/>
+        </w:rPr>
+        <w:t xml:space="preserve">Erdmann, M., </w:t>
+      </w:r>
+      <w:proofErr w:type="spellStart"/>
+      <w:r>
+        <w:rPr>
+          <w:rStyle w:val="selectable"/>
+        </w:rPr>
+        <w:t>Glombitza</w:t>
+      </w:r>
+      <w:proofErr w:type="spellEnd"/>
+      <w:r>
+        <w:rPr>
+          <w:rStyle w:val="selectable"/>
+        </w:rPr>
+        <w:t xml:space="preserve">, J. and </w:t>
+      </w:r>
+      <w:proofErr w:type="spellStart"/>
+      <w:r>
+        <w:rPr>
+          <w:rStyle w:val="selectable"/>
+        </w:rPr>
+        <w:t>Walz</w:t>
+      </w:r>
+      <w:proofErr w:type="spellEnd"/>
+      <w:r>
+        <w:rPr>
+          <w:rStyle w:val="selectable"/>
+        </w:rPr>
+        <w:t xml:space="preserve">, D. (2018). A deep learning-based reconstruction of cosmic ray-induced air showers. </w:t>
+      </w:r>
+      <w:proofErr w:type="spellStart"/>
+      <w:r>
+        <w:rPr>
+          <w:rStyle w:val="selectable"/>
+          <w:i/>
+          <w:iCs/>
+        </w:rPr>
+        <w:t>Astroparticle</w:t>
+      </w:r>
+      <w:proofErr w:type="spellEnd"/>
+      <w:r>
+        <w:rPr>
+          <w:rStyle w:val="selectable"/>
+          <w:i/>
+          <w:iCs/>
+        </w:rPr>
+        <w:t xml:space="preserve"> Physics</w:t>
+      </w:r>
+      <w:r>
+        <w:rPr>
+          <w:rStyle w:val="selectable"/>
+        </w:rPr>
+        <w:t>, 97, pp.46-53.</w:t>
+      </w:r>
+    </w:p>
+    <w:p>
+      <w:pPr>
+        <w:rPr>
+          <w:rFonts w:ascii="Arial" w:hAnsi="Arial" w:cs="Arial"/>
+          <w:color w:val="222222"/>
+          <w:sz w:val="20"/>
+          <w:szCs w:val="20"/>
+          <w:shd w:val="clear" w:color="auto" w:fill="FFFFFF"/>
+        </w:rPr>
+      </w:pPr>
+      <w:r>
+        <w:rPr>
+          <w:rFonts w:ascii="Arial" w:hAnsi="Arial" w:cs="Arial"/>
+          <w:color w:val="222222"/>
+          <w:sz w:val="20"/>
+          <w:szCs w:val="20"/>
+          <w:shd w:val="clear" w:color="auto" w:fill="FFFFFF"/>
+        </w:rPr>
+        <w:t xml:space="preserve">Huval, B., Wang, T., Tandon, S., </w:t>
+      </w:r>
+      <w:proofErr w:type="spellStart"/>
+      <w:r>
+        <w:rPr>
+          <w:rFonts w:ascii="Arial" w:hAnsi="Arial" w:cs="Arial"/>
+          <w:color w:val="222222"/>
+          <w:sz w:val="20"/>
+          <w:szCs w:val="20"/>
+          <w:shd w:val="clear" w:color="auto" w:fill="FFFFFF"/>
+        </w:rPr>
+        <w:t>Kiske</w:t>
+      </w:r>
+      <w:proofErr w:type="spellEnd"/>
+      <w:r>
+        <w:rPr>
+          <w:rFonts w:ascii="Arial" w:hAnsi="Arial" w:cs="Arial"/>
+          <w:color w:val="222222"/>
+          <w:sz w:val="20"/>
+          <w:szCs w:val="20"/>
+          <w:shd w:val="clear" w:color="auto" w:fill="FFFFFF"/>
+        </w:rPr>
+        <w:t xml:space="preserve">, J., Song, W., </w:t>
+      </w:r>
+      <w:proofErr w:type="spellStart"/>
+      <w:r>
+        <w:rPr>
+          <w:rFonts w:ascii="Arial" w:hAnsi="Arial" w:cs="Arial"/>
+          <w:color w:val="222222"/>
+          <w:sz w:val="20"/>
+          <w:szCs w:val="20"/>
+          <w:shd w:val="clear" w:color="auto" w:fill="FFFFFF"/>
+        </w:rPr>
+        <w:t>Pazhayampallil</w:t>
+      </w:r>
+      <w:proofErr w:type="spellEnd"/>
+      <w:r>
+        <w:rPr>
+          <w:rFonts w:ascii="Arial" w:hAnsi="Arial" w:cs="Arial"/>
+          <w:color w:val="222222"/>
+          <w:sz w:val="20"/>
+          <w:szCs w:val="20"/>
+          <w:shd w:val="clear" w:color="auto" w:fill="FFFFFF"/>
+        </w:rPr>
+        <w:t xml:space="preserve">, J., </w:t>
+      </w:r>
+      <w:proofErr w:type="spellStart"/>
+      <w:r>
+        <w:rPr>
+          <w:rFonts w:ascii="Arial" w:hAnsi="Arial" w:cs="Arial"/>
+          <w:color w:val="222222"/>
+          <w:sz w:val="20"/>
+          <w:szCs w:val="20"/>
+          <w:shd w:val="clear" w:color="auto" w:fill="FFFFFF"/>
+        </w:rPr>
+        <w:t>Andriluka</w:t>
+      </w:r>
+      <w:proofErr w:type="spellEnd"/>
+      <w:r>
+        <w:rPr>
+          <w:rFonts w:ascii="Arial" w:hAnsi="Arial" w:cs="Arial"/>
+          <w:color w:val="222222"/>
+          <w:sz w:val="20"/>
+          <w:szCs w:val="20"/>
+          <w:shd w:val="clear" w:color="auto" w:fill="FFFFFF"/>
+        </w:rPr>
+        <w:t xml:space="preserve">, M., </w:t>
+      </w:r>
+      <w:proofErr w:type="spellStart"/>
+      <w:r>
+        <w:rPr>
+          <w:rFonts w:ascii="Arial" w:hAnsi="Arial" w:cs="Arial"/>
+          <w:color w:val="222222"/>
+          <w:sz w:val="20"/>
+          <w:szCs w:val="20"/>
+          <w:shd w:val="clear" w:color="auto" w:fill="FFFFFF"/>
+        </w:rPr>
+        <w:t>Rajpurkar</w:t>
+      </w:r>
+      <w:proofErr w:type="spellEnd"/>
+      <w:r>
+        <w:rPr>
+          <w:rFonts w:ascii="Arial" w:hAnsi="Arial" w:cs="Arial"/>
+          <w:color w:val="222222"/>
+          <w:sz w:val="20"/>
+          <w:szCs w:val="20"/>
+          <w:shd w:val="clear" w:color="auto" w:fill="FFFFFF"/>
+        </w:rPr>
+        <w:t xml:space="preserve">, P., </w:t>
+      </w:r>
+      <w:proofErr w:type="spellStart"/>
+      <w:r>
+        <w:rPr>
+          <w:rFonts w:ascii="Arial" w:hAnsi="Arial" w:cs="Arial"/>
+          <w:color w:val="222222"/>
+          <w:sz w:val="20"/>
+          <w:szCs w:val="20"/>
+          <w:shd w:val="clear" w:color="auto" w:fill="FFFFFF"/>
+        </w:rPr>
+        <w:t>Migimatsu</w:t>
+      </w:r>
+      <w:proofErr w:type="spellEnd"/>
+      <w:r>
+        <w:rPr>
+          <w:rFonts w:ascii="Arial" w:hAnsi="Arial" w:cs="Arial"/>
+          <w:color w:val="222222"/>
+          <w:sz w:val="20"/>
+          <w:szCs w:val="20"/>
+          <w:shd w:val="clear" w:color="auto" w:fill="FFFFFF"/>
+        </w:rPr>
+        <w:t xml:space="preserve">, T., Cheng-Yue, R. and </w:t>
+      </w:r>
+      <w:proofErr w:type="spellStart"/>
+      <w:r>
+        <w:rPr>
+          <w:rFonts w:ascii="Arial" w:hAnsi="Arial" w:cs="Arial"/>
+          <w:color w:val="222222"/>
+          <w:sz w:val="20"/>
+          <w:szCs w:val="20"/>
+          <w:shd w:val="clear" w:color="auto" w:fill="FFFFFF"/>
+        </w:rPr>
+        <w:t>Mujica</w:t>
+      </w:r>
+      <w:proofErr w:type="spellEnd"/>
+      <w:r>
+        <w:rPr>
+          <w:rFonts w:ascii="Arial" w:hAnsi="Arial" w:cs="Arial"/>
+          <w:color w:val="222222"/>
+          <w:sz w:val="20"/>
+          <w:szCs w:val="20"/>
+          <w:shd w:val="clear" w:color="auto" w:fill="FFFFFF"/>
+        </w:rPr>
+        <w:t>, F., 2015. An empirical evaluation of deep learning on highway driving. </w:t>
+      </w:r>
+      <w:proofErr w:type="spellStart"/>
+      <w:r>
+        <w:rPr>
+          <w:rFonts w:ascii="Arial" w:hAnsi="Arial" w:cs="Arial"/>
+          <w:i/>
+          <w:iCs/>
+          <w:color w:val="222222"/>
+          <w:sz w:val="20"/>
+          <w:szCs w:val="20"/>
+          <w:shd w:val="clear" w:color="auto" w:fill="FFFFFF"/>
+        </w:rPr>
         <w:t>arXiv</w:t>
       </w:r>
       <w:proofErr w:type="spellEnd"/>
       <w:r>
-        <w:t xml:space="preserve"> and </w:t>
-      </w:r>
-      <w:proofErr w:type="spellStart"/>
-      <w:r>
-        <w:t>Jurn</w:t>
-      </w:r>
-      <w:proofErr w:type="spellEnd"/>
-      <w:r>
-        <w:t xml:space="preserve">. </w:t>
-      </w:r>
-      <w:r>
-        <w:t xml:space="preserve">JSTOR unfortunately has a paywall preventing me from using that source but I obtained many useful articles from google and </w:t>
-      </w:r>
-      <w:proofErr w:type="spellStart"/>
-      <w:r>
-        <w:t>Jurn</w:t>
-      </w:r>
-      <w:proofErr w:type="spellEnd"/>
-      <w:r>
-        <w:t xml:space="preserve">. </w:t>
-      </w:r>
-      <w:r>
-        <w:t xml:space="preserve">Of note several of these journal search engines linked to each other and my searching involved going back and forth between different websites. </w:t>
-      </w:r>
-      <w:r>
-        <w:t xml:space="preserve">This initial data </w:t>
-      </w:r>
-      <w:r>
+        <w:rPr>
+          <w:rFonts w:ascii="Arial" w:hAnsi="Arial" w:cs="Arial"/>
+          <w:i/>
+          <w:iCs/>
+          <w:color w:val="222222"/>
+          <w:sz w:val="20"/>
+          <w:szCs w:val="20"/>
+          <w:shd w:val="clear" w:color="auto" w:fill="FFFFFF"/>
+        </w:rPr>
+        <w:t xml:space="preserve"> preprint arXiv:1504.01716</w:t>
+      </w:r>
+      <w:r>
+        <w:rPr>
+          <w:rFonts w:ascii="Arial" w:hAnsi="Arial" w:cs="Arial"/>
+          <w:color w:val="222222"/>
+          <w:sz w:val="20"/>
+          <w:szCs w:val="20"/>
+          <w:shd w:val="clear" w:color="auto" w:fill="FFFFFF"/>
+        </w:rPr>
+        <w:t>.</w:t>
+      </w:r>
+    </w:p>
+    <w:p>
+      <w:proofErr w:type="spellStart"/>
+      <w:r>
+        <w:rPr>
+          <w:rStyle w:val="selectable"/>
+        </w:rPr>
+        <w:t>Litjens</w:t>
+      </w:r>
+      <w:proofErr w:type="spellEnd"/>
+      <w:r>
+        <w:rPr>
+          <w:rStyle w:val="selectable"/>
+        </w:rPr>
+        <w:t xml:space="preserve">, G., </w:t>
+      </w:r>
+      <w:proofErr w:type="spellStart"/>
+      <w:r>
+        <w:rPr>
+          <w:rStyle w:val="selectable"/>
+        </w:rPr>
+        <w:t>Kooi</w:t>
+      </w:r>
+      <w:proofErr w:type="spellEnd"/>
+      <w:r>
+        <w:rPr>
+          <w:rStyle w:val="selectable"/>
+        </w:rPr>
+        <w:t xml:space="preserve">, T., </w:t>
+      </w:r>
+      <w:proofErr w:type="spellStart"/>
+      <w:r>
+        <w:rPr>
+          <w:rStyle w:val="selectable"/>
+        </w:rPr>
+        <w:t>Bejnordi</w:t>
+      </w:r>
+      <w:proofErr w:type="spellEnd"/>
+      <w:r>
+        <w:rPr>
+          <w:rStyle w:val="selectable"/>
+        </w:rPr>
+        <w:t xml:space="preserve">, B., </w:t>
+      </w:r>
+      <w:proofErr w:type="spellStart"/>
+      <w:r>
+        <w:rPr>
+          <w:rStyle w:val="selectable"/>
+        </w:rPr>
+        <w:t>Setio</w:t>
+      </w:r>
+      <w:proofErr w:type="spellEnd"/>
+      <w:r>
+        <w:rPr>
+          <w:rStyle w:val="selectable"/>
+        </w:rPr>
+        <w:t xml:space="preserve">, A., </w:t>
+      </w:r>
+      <w:proofErr w:type="spellStart"/>
+      <w:r>
+        <w:rPr>
+          <w:rStyle w:val="selectable"/>
+        </w:rPr>
+        <w:t>Ciompi</w:t>
+      </w:r>
+      <w:proofErr w:type="spellEnd"/>
+      <w:r>
+        <w:rPr>
+          <w:rStyle w:val="selectable"/>
+        </w:rPr>
+        <w:t xml:space="preserve">, F., </w:t>
+      </w:r>
+      <w:proofErr w:type="spellStart"/>
+      <w:r>
+        <w:rPr>
+          <w:rStyle w:val="selectable"/>
+        </w:rPr>
+        <w:t>Ghafoorian</w:t>
+      </w:r>
+      <w:proofErr w:type="spellEnd"/>
+      <w:r>
+        <w:rPr>
+          <w:rStyle w:val="selectable"/>
+        </w:rPr>
+        <w:t xml:space="preserve">, M., van der </w:t>
+      </w:r>
+      <w:proofErr w:type="spellStart"/>
+      <w:r>
+        <w:rPr>
+          <w:rStyle w:val="selectable"/>
+        </w:rPr>
+        <w:t>Laak</w:t>
+      </w:r>
+      <w:proofErr w:type="spellEnd"/>
+      <w:r>
+        <w:rPr>
+          <w:rStyle w:val="selectable"/>
+        </w:rPr>
+        <w:t xml:space="preserve">, J., van </w:t>
+      </w:r>
+      <w:proofErr w:type="spellStart"/>
+      <w:r>
+        <w:rPr>
+          <w:rStyle w:val="selectable"/>
+        </w:rPr>
+        <w:t>Ginneken</w:t>
+      </w:r>
+      <w:proofErr w:type="spellEnd"/>
+      <w:r>
+        <w:rPr>
+          <w:rStyle w:val="selectable"/>
+        </w:rPr>
+        <w:t xml:space="preserve">, B. and Sánchez, C. (2017). A survey on deep learning in medical image analysis. </w:t>
+      </w:r>
+      <w:r>
+        <w:rPr>
+          <w:rStyle w:val="selectable"/>
+          <w:i/>
+          <w:iCs/>
+        </w:rPr>
+        <w:t>Medical Image Analysis</w:t>
+      </w:r>
+      <w:r>
+        <w:rPr>
+          <w:rStyle w:val="selectable"/>
+        </w:rPr>
+        <w:t>, 42, pp.60-88.</w:t>
+      </w:r>
+    </w:p>
+    <w:p>
+      <w:proofErr w:type="spellStart"/>
+      <w:r>
+        <w:rPr>
+          <w:rStyle w:val="selectable"/>
+        </w:rPr>
+        <w:t>Najafabadi</w:t>
+      </w:r>
+      <w:proofErr w:type="spellEnd"/>
+      <w:r>
+        <w:rPr>
+          <w:rStyle w:val="selectable"/>
+        </w:rPr>
+        <w:t xml:space="preserve">, M., </w:t>
+      </w:r>
+      <w:proofErr w:type="spellStart"/>
+      <w:r>
+        <w:rPr>
+          <w:rStyle w:val="selectable"/>
+        </w:rPr>
+        <w:t>Villanustre</w:t>
+      </w:r>
+      <w:proofErr w:type="spellEnd"/>
+      <w:r>
+        <w:rPr>
+          <w:rStyle w:val="selectable"/>
+        </w:rPr>
+        <w:t xml:space="preserve">, F., </w:t>
+      </w:r>
+      <w:proofErr w:type="spellStart"/>
+      <w:r>
+        <w:rPr>
+          <w:rStyle w:val="selectable"/>
+        </w:rPr>
+        <w:t>Khoshgoftaar</w:t>
+      </w:r>
+      <w:proofErr w:type="spellEnd"/>
+      <w:r>
+        <w:rPr>
+          <w:rStyle w:val="selectable"/>
+        </w:rPr>
+        <w:t xml:space="preserve">, T., </w:t>
+      </w:r>
+      <w:proofErr w:type="spellStart"/>
+      <w:r>
+        <w:rPr>
+          <w:rStyle w:val="selectable"/>
+        </w:rPr>
+        <w:t>Seliya</w:t>
+      </w:r>
+      <w:proofErr w:type="spellEnd"/>
+      <w:r>
+        <w:rPr>
+          <w:rStyle w:val="selectable"/>
+        </w:rPr>
+        <w:t xml:space="preserve">, N., Wald, R. and </w:t>
+      </w:r>
+      <w:proofErr w:type="spellStart"/>
+      <w:r>
+        <w:rPr>
+          <w:rStyle w:val="selectable"/>
+        </w:rPr>
+        <w:t>Muharemagic</w:t>
+      </w:r>
+      <w:proofErr w:type="spellEnd"/>
+      <w:r>
+        <w:rPr>
+          <w:rStyle w:val="selectable"/>
+        </w:rPr>
+        <w:t xml:space="preserve">, E. (2015). Deep learning applications and challenges in big data analytics. </w:t>
+      </w:r>
+      <w:r>
+        <w:rPr>
+          <w:rStyle w:val="selectable"/>
+          <w:i/>
+          <w:iCs/>
+        </w:rPr>
+        <w:t>Journal of Big Data</w:t>
+      </w:r>
+      <w:r>
+        <w:rPr>
+          <w:rStyle w:val="selectable"/>
+        </w:rPr>
+        <w:t>, [online] 2(1). Available at: https://journalofbigdata.springeropen.com/track/pdf/10.1186/s40537-014-0007-7?site=journalofbigdata.springeropen.com [Accessed 24 Jan. 2018].</w:t>
+      </w:r>
+    </w:p>
+    <w:p>
+      <w:pPr>
+        <w:rPr>
+          <w:rFonts w:ascii="Arial" w:hAnsi="Arial" w:cs="Arial"/>
+          <w:color w:val="222222"/>
+          <w:sz w:val="20"/>
+          <w:szCs w:val="20"/>
+          <w:shd w:val="clear" w:color="auto" w:fill="FFFFFF"/>
+        </w:rPr>
+      </w:pPr>
+      <w:r>
+        <w:rPr>
+          <w:rFonts w:ascii="Arial" w:hAnsi="Arial" w:cs="Arial"/>
+          <w:color w:val="222222"/>
+          <w:sz w:val="20"/>
+          <w:szCs w:val="20"/>
+          <w:shd w:val="clear" w:color="auto" w:fill="FFFFFF"/>
+        </w:rPr>
+        <w:t xml:space="preserve">Yuan, X., He, P., Zhu, Q., Bhat, R.R. and Li, X., 2017. Adversarial Examples: Attacks and </w:t>
+      </w:r>
+      <w:proofErr w:type="spellStart"/>
+      <w:r>
+        <w:rPr>
+          <w:rFonts w:ascii="Arial" w:hAnsi="Arial" w:cs="Arial"/>
+          <w:color w:val="222222"/>
+          <w:sz w:val="20"/>
+          <w:szCs w:val="20"/>
+          <w:shd w:val="clear" w:color="auto" w:fill="FFFFFF"/>
+        </w:rPr>
+        <w:t>Defenses</w:t>
+      </w:r>
+      <w:proofErr w:type="spellEnd"/>
+      <w:r>
+        <w:rPr>
+          <w:rFonts w:ascii="Arial" w:hAnsi="Arial" w:cs="Arial"/>
+          <w:color w:val="222222"/>
+          <w:sz w:val="20"/>
+          <w:szCs w:val="20"/>
+          <w:shd w:val="clear" w:color="auto" w:fill="FFFFFF"/>
+        </w:rPr>
+        <w:t xml:space="preserve"> for Deep Learning. </w:t>
+      </w:r>
+      <w:proofErr w:type="spellStart"/>
+      <w:r>
+        <w:rPr>
+          <w:rFonts w:ascii="Arial" w:hAnsi="Arial" w:cs="Arial"/>
+          <w:i/>
+          <w:iCs/>
+          <w:color w:val="222222"/>
+          <w:sz w:val="20"/>
+          <w:szCs w:val="20"/>
+          <w:shd w:val="clear" w:color="auto" w:fill="FFFFFF"/>
+        </w:rPr>
+        <w:t>arXiv</w:t>
+      </w:r>
+      <w:proofErr w:type="spellEnd"/>
+      <w:r>
+        <w:rPr>
+          <w:rFonts w:ascii="Arial" w:hAnsi="Arial" w:cs="Arial"/>
+          <w:i/>
+          <w:iCs/>
+          <w:color w:val="222222"/>
+          <w:sz w:val="20"/>
+          <w:szCs w:val="20"/>
+          <w:shd w:val="clear" w:color="auto" w:fill="FFFFFF"/>
+        </w:rPr>
+        <w:t xml:space="preserve"> preprint arXiv:1712.07107</w:t>
+      </w:r>
+      <w:r>
+        <w:rPr>
+          <w:rFonts w:ascii="Arial" w:hAnsi="Arial" w:cs="Arial"/>
+          <w:color w:val="222222"/>
+          <w:sz w:val="20"/>
+          <w:szCs w:val="20"/>
+          <w:shd w:val="clear" w:color="auto" w:fill="FFFFFF"/>
+        </w:rPr>
+        <w:t>.</w:t>
+      </w:r>
+    </w:p>
+    <w:p>
+      <w:pPr>
+        <w:rPr>
+          <w:rStyle w:val="selectable"/>
+        </w:rPr>
+      </w:pPr>
+      <w:r>
+        <w:rPr>
+          <w:rStyle w:val="selectable"/>
+        </w:rPr>
+        <w:t xml:space="preserve">Zhang, Z., He, Q., Gao, J. and Ni, M. (2018). A deep learning approach for detecting traffic accidents from social media data. </w:t>
+      </w:r>
+      <w:r>
+        <w:rPr>
+          <w:rStyle w:val="selectable"/>
+          <w:i/>
+          <w:iCs/>
+        </w:rPr>
+        <w:t>Transportation Research Part C: Emerging Technologies</w:t>
+      </w:r>
+      <w:r>
+        <w:rPr>
+          <w:rStyle w:val="selectable"/>
+        </w:rPr>
+        <w:t>, 86, pp.580-596.</w:t>
+      </w:r>
+    </w:p>
+    <w:p>
+      <w:pPr>
+        <w:rPr>
+          <w:rFonts w:ascii="Arial" w:hAnsi="Arial" w:cs="Arial"/>
+          <w:color w:val="222222"/>
+          <w:sz w:val="20"/>
+          <w:szCs w:val="20"/>
+          <w:shd w:val="clear" w:color="auto" w:fill="FFFFFF"/>
+        </w:rPr>
+      </w:pPr>
+    </w:p>
+    <w:p>
+      <w:pPr>
+        <w:rPr>
+          <w:rFonts w:ascii="Arial" w:hAnsi="Arial" w:cs="Arial"/>
+          <w:color w:val="222222"/>
+          <w:sz w:val="20"/>
+          <w:szCs w:val="20"/>
+          <w:shd w:val="clear" w:color="auto" w:fill="FFFFFF"/>
+        </w:rPr>
+      </w:pPr>
+    </w:p>
+    <w:p>
+      <w:pPr>
+        <w:rPr>
+          <w:rFonts w:ascii="Arial" w:hAnsi="Arial" w:cs="Arial"/>
+          <w:color w:val="222222"/>
+          <w:sz w:val="20"/>
+          <w:szCs w:val="20"/>
+          <w:shd w:val="clear" w:color="auto" w:fill="FFFFFF"/>
+        </w:rPr>
+      </w:pPr>
+    </w:p>
+    <w:p>
+      <w:pPr>
+        <w:rPr>
+          <w:rFonts w:ascii="Arial" w:hAnsi="Arial" w:cs="Arial"/>
+          <w:color w:val="222222"/>
+          <w:sz w:val="20"/>
+          <w:szCs w:val="20"/>
+          <w:shd w:val="clear" w:color="auto" w:fill="FFFFFF"/>
+        </w:rPr>
+      </w:pPr>
+    </w:p>
+    <w:p>
+      <w:pPr>
+        <w:rPr>
+          <w:rFonts w:ascii="Arial" w:hAnsi="Arial" w:cs="Arial"/>
+          <w:color w:val="222222"/>
+          <w:sz w:val="20"/>
+          <w:szCs w:val="20"/>
+          <w:shd w:val="clear" w:color="auto" w:fill="FFFFFF"/>
+        </w:rPr>
+      </w:pPr>
+    </w:p>
+    <w:p>
+      <w:pPr>
+        <w:rPr>
+          <w:rFonts w:ascii="Arial" w:hAnsi="Arial" w:cs="Arial"/>
+          <w:color w:val="222222"/>
+          <w:sz w:val="20"/>
+          <w:szCs w:val="20"/>
+          <w:shd w:val="clear" w:color="auto" w:fill="FFFFFF"/>
+        </w:rPr>
+      </w:pPr>
+    </w:p>
+    <w:p>
+      <w:pPr>
+        <w:rPr>
+          <w:rFonts w:ascii="Arial" w:hAnsi="Arial" w:cs="Arial"/>
+          <w:color w:val="222222"/>
+          <w:sz w:val="20"/>
+          <w:szCs w:val="20"/>
+          <w:shd w:val="clear" w:color="auto" w:fill="FFFFFF"/>
+        </w:rPr>
+      </w:pPr>
+    </w:p>
+    <w:p>
+      <w:pPr>
+        <w:rPr>
+          <w:rFonts w:ascii="Arial" w:hAnsi="Arial" w:cs="Arial"/>
+          <w:color w:val="222222"/>
+          <w:sz w:val="20"/>
+          <w:szCs w:val="20"/>
+          <w:shd w:val="clear" w:color="auto" w:fill="FFFFFF"/>
+        </w:rPr>
+      </w:pPr>
+    </w:p>
+    <w:p>
+      <w:pPr>
+        <w:rPr>
+          <w:rFonts w:ascii="Arial" w:hAnsi="Arial" w:cs="Arial"/>
+          <w:color w:val="222222"/>
+          <w:sz w:val="20"/>
+          <w:szCs w:val="20"/>
+          <w:shd w:val="clear" w:color="auto" w:fill="FFFFFF"/>
+        </w:rPr>
+      </w:pPr>
+    </w:p>
+    <w:p>
+      <w:pPr>
+        <w:rPr>
+          <w:rFonts w:ascii="Arial" w:hAnsi="Arial" w:cs="Arial"/>
+          <w:color w:val="222222"/>
+          <w:sz w:val="20"/>
+          <w:szCs w:val="20"/>
+          <w:shd w:val="clear" w:color="auto" w:fill="FFFFFF"/>
+        </w:rPr>
+      </w:pPr>
+    </w:p>
+    <w:p>
+      <w:pPr>
+        <w:rPr>
+          <w:rFonts w:ascii="Arial" w:hAnsi="Arial" w:cs="Arial"/>
+          <w:color w:val="222222"/>
+          <w:sz w:val="20"/>
+          <w:szCs w:val="20"/>
+          <w:shd w:val="clear" w:color="auto" w:fill="FFFFFF"/>
+        </w:rPr>
+      </w:pPr>
+    </w:p>
+    <w:p>
+      <w:pPr>
+        <w:rPr>
+          <w:rFonts w:ascii="Arial" w:hAnsi="Arial" w:cs="Arial"/>
+          <w:color w:val="222222"/>
+          <w:sz w:val="20"/>
+          <w:szCs w:val="20"/>
+          <w:shd w:val="clear" w:color="auto" w:fill="FFFFFF"/>
+        </w:rPr>
+      </w:pPr>
+    </w:p>
+    <w:p>
+      <w:pPr>
+        <w:rPr>
+          <w:rFonts w:ascii="Arial" w:hAnsi="Arial" w:cs="Arial"/>
+          <w:color w:val="222222"/>
+          <w:sz w:val="20"/>
+          <w:szCs w:val="20"/>
+          <w:shd w:val="clear" w:color="auto" w:fill="FFFFFF"/>
+        </w:rPr>
+      </w:pPr>
+    </w:p>
+    <w:p>
+      <w:pPr>
+        <w:rPr>
+          <w:rFonts w:ascii="Arial" w:hAnsi="Arial" w:cs="Arial"/>
+          <w:color w:val="222222"/>
+          <w:sz w:val="20"/>
+          <w:szCs w:val="20"/>
+          <w:shd w:val="clear" w:color="auto" w:fill="FFFFFF"/>
+        </w:rPr>
+      </w:pPr>
+    </w:p>
+    <w:p>
+      <w:pPr>
+        <w:rPr>
+          <w:rFonts w:ascii="Arial" w:hAnsi="Arial" w:cs="Arial"/>
+          <w:color w:val="222222"/>
+          <w:sz w:val="20"/>
+          <w:szCs w:val="20"/>
+          <w:shd w:val="clear" w:color="auto" w:fill="FFFFFF"/>
+        </w:rPr>
+      </w:pPr>
+    </w:p>
+    <w:p>
+      <w:pPr>
+        <w:rPr>
+          <w:rFonts w:ascii="Arial" w:hAnsi="Arial" w:cs="Arial"/>
+          <w:color w:val="222222"/>
+          <w:sz w:val="20"/>
+          <w:szCs w:val="20"/>
+          <w:shd w:val="clear" w:color="auto" w:fill="FFFFFF"/>
+        </w:rPr>
+      </w:pPr>
+    </w:p>
+    <w:p>
+      <w:pPr>
+        <w:rPr>
+          <w:rFonts w:ascii="Arial" w:hAnsi="Arial" w:cs="Arial"/>
+          <w:color w:val="222222"/>
+          <w:sz w:val="20"/>
+          <w:szCs w:val="20"/>
+          <w:shd w:val="clear" w:color="auto" w:fill="FFFFFF"/>
+        </w:rPr>
+      </w:pPr>
+    </w:p>
+    <w:p>
+      <w:pPr>
+        <w:rPr>
+          <w:rFonts w:ascii="Arial" w:hAnsi="Arial" w:cs="Arial"/>
+          <w:color w:val="222222"/>
+          <w:sz w:val="20"/>
+          <w:szCs w:val="20"/>
+          <w:shd w:val="clear" w:color="auto" w:fill="FFFFFF"/>
+        </w:rPr>
+      </w:pPr>
+    </w:p>
+    <w:p>
+      <w:pPr>
+        <w:rPr>
+          <w:rFonts w:ascii="Arial" w:hAnsi="Arial" w:cs="Arial"/>
+          <w:color w:val="222222"/>
+          <w:sz w:val="20"/>
+          <w:szCs w:val="20"/>
+          <w:shd w:val="clear" w:color="auto" w:fill="FFFFFF"/>
+        </w:rPr>
+      </w:pPr>
+    </w:p>
+    <w:p>
+      <w:pPr>
+        <w:rPr>
+          <w:rFonts w:ascii="Arial" w:hAnsi="Arial" w:cs="Arial"/>
+          <w:color w:val="222222"/>
+          <w:sz w:val="20"/>
+          <w:szCs w:val="20"/>
+          <w:shd w:val="clear" w:color="auto" w:fill="FFFFFF"/>
+        </w:rPr>
+      </w:pPr>
+    </w:p>
+    <w:p>
+      <w:pPr>
+        <w:pStyle w:val="Title"/>
+        <w:rPr>
+          <w:shd w:val="clear" w:color="auto" w:fill="FFFFFF"/>
+        </w:rPr>
+      </w:pPr>
+      <w:r>
+        <w:rPr>
+          <w:shd w:val="clear" w:color="auto" w:fill="FFFFFF"/>
+        </w:rPr>
         <w:lastRenderedPageBreak/>
-        <w:t xml:space="preserve">gathering was to find </w:t>
-      </w:r>
-      <w:r>
-        <w:t xml:space="preserve">a great deal of material </w:t>
-      </w:r>
-      <w:r>
-        <w:t xml:space="preserve">on the subject I am covering, followed by a later culling of inappropriate or poor sources. </w:t>
-      </w:r>
-    </w:p>
-    <w:p>
-      <w:r>
-        <w:t xml:space="preserve">My initial gathering of articles </w:t>
-      </w:r>
-      <w:proofErr w:type="spellStart"/>
-      <w:r>
-        <w:t>en</w:t>
-      </w:r>
-      <w:proofErr w:type="spellEnd"/>
-      <w:r>
-        <w:t xml:space="preserve"> masse without appreciable quality control yielded 93 articles of interest about deep learning. All articles gathered mention deep learning within the title or the abstract. I will cull this greatly through a skim read of the article to determine the suitability of each article to this review paper. </w:t>
-      </w:r>
-      <w:r>
-        <w:t>Approximately 30 articles were carefully picked out one by one in a manual fashion. The remainder were collected through links to associated papers.</w:t>
+        <w:t>Appendix (Initial Draft Work)</w:t>
+      </w:r>
+    </w:p>
+    <w:p>
+      <w:pPr>
+        <w:pStyle w:val="Heading1"/>
+      </w:pPr>
+      <w:r>
+        <w:t>Introduction</w:t>
+      </w:r>
+    </w:p>
+    <w:p>
+      <w:r>
+        <w:t xml:space="preserve">Deep learning is a type of </w:t>
+      </w:r>
+      <w:r>
+        <w:t xml:space="preserve">neural </w:t>
+      </w:r>
+      <w:proofErr w:type="gramStart"/>
+      <w:r>
+        <w:t>network based</w:t>
+      </w:r>
+      <w:proofErr w:type="gramEnd"/>
+      <w:r>
+        <w:t xml:space="preserve"> </w:t>
+      </w:r>
+      <w:r>
+        <w:t>machine learning that involves using a set of multiple</w:t>
+      </w:r>
+      <w:r>
+        <w:t xml:space="preserve"> hidden</w:t>
+      </w:r>
+      <w:r>
+        <w:t xml:space="preserve"> layers, typically at least 6-10, of nonlinear processing units for feature extraction and data transformation. </w:t>
+      </w:r>
+      <w:r>
+        <w:t xml:space="preserve">Each layer composed of </w:t>
+      </w:r>
+      <w:r>
+        <w:rPr>
+          <w:i/>
+        </w:rPr>
+        <w:t>n</w:t>
+      </w:r>
+      <w:r>
+        <w:rPr>
+          <w:i/>
+        </w:rPr>
+        <w:t xml:space="preserve"> </w:t>
+      </w:r>
+      <w:r>
+        <w:t xml:space="preserve">number of nodes feeds the next with connections made between each layer’s nodes to the next. The great number of connections made between nodes means exponential increases in complexity when expanding the number of layers and/or nodes. This makes deep learning, as a highly complex model of neural network, very computationally expensive when compared to traditional algorithms. A large proportion of the computational power used will not necessarily be used within the calculations performed on a prepared network but the training of a network, the length of which is directly tied to the number of connections within a network. </w:t>
+      </w:r>
+    </w:p>
+    <w:p>
+      <w:r>
+        <w:t xml:space="preserve">Learning can be supervised, semi-supervised or unsupervised. </w:t>
+      </w:r>
+      <w:r>
+        <w:t xml:space="preserve">Supervised learning consists of teaching a network to recognise patterns based on learning the values of pairs of input and output values fed to the system. The network will adjust to these values, called a training set, to prepare it for receiving novel data. In theory a trained network will be able to adjust itself to recognise novel data presented to it and accurately calculate the correct result intended by the training process. Semi-supervised learning is a technique in which unlabelled data is mixed with the training data, which can improve the learning accuracy of a network. A problem with supervised learning is that often a network may be trained too specifically towards </w:t>
+      </w:r>
+      <w:r>
+        <w:t xml:space="preserve">training data. In contrast, unsupervised learning does not have predicted accuracy due to the lack of concrete examples from which the network can learn. However a network will still be able to detect and learn patterns and similarities between data sets available to it. </w:t>
       </w:r>
       <w:bookmarkStart w:id="0" w:name="_GoBack"/>
       <w:bookmarkEnd w:id="0"/>
@@ -402,585 +1259,58 @@
         <w:pStyle w:val="Heading1"/>
       </w:pPr>
       <w:r>
-        <w:t xml:space="preserve">Useful </w:t>
-      </w:r>
-      <w:r>
-        <w:t>References</w:t>
-      </w:r>
-    </w:p>
-    <w:p>
-      <w:pPr>
-        <w:rPr>
-          <w:rStyle w:val="selectable"/>
-        </w:rPr>
-      </w:pPr>
-      <w:proofErr w:type="spellStart"/>
-      <w:r>
-        <w:rPr>
-          <w:rStyle w:val="selectable"/>
-        </w:rPr>
-        <w:t>Najafabadi</w:t>
-      </w:r>
-      <w:proofErr w:type="spellEnd"/>
-      <w:r>
-        <w:rPr>
-          <w:rStyle w:val="selectable"/>
-        </w:rPr>
-        <w:t xml:space="preserve">, M., </w:t>
-      </w:r>
-      <w:proofErr w:type="spellStart"/>
-      <w:r>
-        <w:rPr>
-          <w:rStyle w:val="selectable"/>
-        </w:rPr>
-        <w:t>Villanustre</w:t>
-      </w:r>
-      <w:proofErr w:type="spellEnd"/>
-      <w:r>
-        <w:rPr>
-          <w:rStyle w:val="selectable"/>
-        </w:rPr>
-        <w:t xml:space="preserve">, F., </w:t>
-      </w:r>
-      <w:proofErr w:type="spellStart"/>
-      <w:r>
-        <w:rPr>
-          <w:rStyle w:val="selectable"/>
-        </w:rPr>
-        <w:t>Khoshgoftaar</w:t>
-      </w:r>
-      <w:proofErr w:type="spellEnd"/>
-      <w:r>
-        <w:rPr>
-          <w:rStyle w:val="selectable"/>
-        </w:rPr>
-        <w:t xml:space="preserve">, T., </w:t>
-      </w:r>
-      <w:proofErr w:type="spellStart"/>
-      <w:r>
-        <w:rPr>
-          <w:rStyle w:val="selectable"/>
-        </w:rPr>
-        <w:t>Seliya</w:t>
-      </w:r>
-      <w:proofErr w:type="spellEnd"/>
-      <w:r>
-        <w:rPr>
-          <w:rStyle w:val="selectable"/>
-        </w:rPr>
-        <w:t xml:space="preserve">, N., Wald, R. and </w:t>
-      </w:r>
-      <w:proofErr w:type="spellStart"/>
-      <w:r>
-        <w:rPr>
-          <w:rStyle w:val="selectable"/>
-        </w:rPr>
-        <w:t>Muharemagic</w:t>
-      </w:r>
-      <w:proofErr w:type="spellEnd"/>
-      <w:r>
-        <w:rPr>
-          <w:rStyle w:val="selectable"/>
-        </w:rPr>
-        <w:t xml:space="preserve">, E. (2015). Deep learning applications and challenges in big data analytics. </w:t>
-      </w:r>
-      <w:r>
-        <w:rPr>
-          <w:rStyle w:val="selectable"/>
-          <w:i/>
-          <w:iCs/>
-        </w:rPr>
-        <w:t>Journal of Big Data</w:t>
-      </w:r>
-      <w:r>
-        <w:rPr>
-          <w:rStyle w:val="selectable"/>
-        </w:rPr>
-        <w:t>, [online] 2(1). Available at: https://journalofbigdata.springeropen.com/track/pdf/10.1186/s40537-014-0007-7?site=journalofbigdata.springeropen.com [Accessed 24 Jan. 2018].</w:t>
-      </w:r>
-    </w:p>
-    <w:p>
-      <w:pPr>
-        <w:rPr>
-          <w:rStyle w:val="selectable"/>
-        </w:rPr>
-      </w:pPr>
-      <w:proofErr w:type="spellStart"/>
-      <w:r>
-        <w:rPr>
-          <w:rStyle w:val="selectable"/>
-        </w:rPr>
-        <w:t>Litjens</w:t>
-      </w:r>
-      <w:proofErr w:type="spellEnd"/>
-      <w:r>
-        <w:rPr>
-          <w:rStyle w:val="selectable"/>
-        </w:rPr>
-        <w:t xml:space="preserve">, G., </w:t>
-      </w:r>
-      <w:proofErr w:type="spellStart"/>
-      <w:r>
-        <w:rPr>
-          <w:rStyle w:val="selectable"/>
-        </w:rPr>
-        <w:t>Kooi</w:t>
-      </w:r>
-      <w:proofErr w:type="spellEnd"/>
-      <w:r>
-        <w:rPr>
-          <w:rStyle w:val="selectable"/>
-        </w:rPr>
-        <w:t xml:space="preserve">, T., </w:t>
-      </w:r>
-      <w:proofErr w:type="spellStart"/>
-      <w:r>
-        <w:rPr>
-          <w:rStyle w:val="selectable"/>
-        </w:rPr>
-        <w:t>Bejnordi</w:t>
-      </w:r>
-      <w:proofErr w:type="spellEnd"/>
-      <w:r>
-        <w:rPr>
-          <w:rStyle w:val="selectable"/>
-        </w:rPr>
-        <w:t xml:space="preserve">, B., </w:t>
-      </w:r>
-      <w:proofErr w:type="spellStart"/>
-      <w:r>
-        <w:rPr>
-          <w:rStyle w:val="selectable"/>
-        </w:rPr>
-        <w:t>Setio</w:t>
-      </w:r>
-      <w:proofErr w:type="spellEnd"/>
-      <w:r>
-        <w:rPr>
-          <w:rStyle w:val="selectable"/>
-        </w:rPr>
-        <w:t xml:space="preserve">, A., </w:t>
-      </w:r>
-      <w:proofErr w:type="spellStart"/>
-      <w:r>
-        <w:rPr>
-          <w:rStyle w:val="selectable"/>
-        </w:rPr>
-        <w:t>Ciompi</w:t>
-      </w:r>
-      <w:proofErr w:type="spellEnd"/>
-      <w:r>
-        <w:rPr>
-          <w:rStyle w:val="selectable"/>
-        </w:rPr>
-        <w:t xml:space="preserve">, F., </w:t>
-      </w:r>
-      <w:proofErr w:type="spellStart"/>
-      <w:r>
-        <w:rPr>
-          <w:rStyle w:val="selectable"/>
-        </w:rPr>
-        <w:t>Ghafoorian</w:t>
-      </w:r>
-      <w:proofErr w:type="spellEnd"/>
-      <w:r>
-        <w:rPr>
-          <w:rStyle w:val="selectable"/>
-        </w:rPr>
-        <w:t xml:space="preserve">, M., van der </w:t>
-      </w:r>
-      <w:proofErr w:type="spellStart"/>
-      <w:r>
-        <w:rPr>
-          <w:rStyle w:val="selectable"/>
-        </w:rPr>
-        <w:t>Laak</w:t>
-      </w:r>
-      <w:proofErr w:type="spellEnd"/>
-      <w:r>
-        <w:rPr>
-          <w:rStyle w:val="selectable"/>
-        </w:rPr>
-        <w:t xml:space="preserve">, J., van </w:t>
-      </w:r>
-      <w:proofErr w:type="spellStart"/>
-      <w:r>
-        <w:rPr>
-          <w:rStyle w:val="selectable"/>
-        </w:rPr>
-        <w:t>Ginneken</w:t>
-      </w:r>
-      <w:proofErr w:type="spellEnd"/>
-      <w:r>
-        <w:rPr>
-          <w:rStyle w:val="selectable"/>
-        </w:rPr>
-        <w:t xml:space="preserve">, B. and Sánchez, C. (2017). A survey on deep learning in medical image analysis. </w:t>
-      </w:r>
-      <w:r>
-        <w:rPr>
-          <w:rStyle w:val="selectable"/>
-          <w:i/>
-          <w:iCs/>
-        </w:rPr>
-        <w:t>Medical Image Analysis</w:t>
-      </w:r>
-      <w:r>
-        <w:rPr>
-          <w:rStyle w:val="selectable"/>
-        </w:rPr>
-        <w:t>, 42, pp.60-88.</w:t>
-      </w:r>
-    </w:p>
-    <w:p>
-      <w:pPr>
-        <w:rPr>
-          <w:rStyle w:val="selectable"/>
-        </w:rPr>
-      </w:pPr>
-      <w:r>
-        <w:rPr>
-          <w:rStyle w:val="selectable"/>
-        </w:rPr>
-        <w:t xml:space="preserve">Zhang, Z., He, Q., Gao, J. and Ni, M. (2018). A deep learning approach for detecting traffic accidents from social media data. </w:t>
-      </w:r>
-      <w:r>
-        <w:rPr>
-          <w:rStyle w:val="selectable"/>
-          <w:i/>
-          <w:iCs/>
-        </w:rPr>
-        <w:t>Transportation Research Part C: Emerging Technologies</w:t>
-      </w:r>
-      <w:r>
-        <w:rPr>
-          <w:rStyle w:val="selectable"/>
-        </w:rPr>
-        <w:t>, 86, pp.580-596.</w:t>
-      </w:r>
-    </w:p>
-    <w:p>
-      <w:pPr>
-        <w:rPr>
-          <w:rStyle w:val="selectable"/>
-        </w:rPr>
-      </w:pPr>
-      <w:r>
-        <w:rPr>
-          <w:rStyle w:val="selectable"/>
-        </w:rPr>
-        <w:t xml:space="preserve">Erdmann, M., </w:t>
-      </w:r>
-      <w:proofErr w:type="spellStart"/>
-      <w:r>
-        <w:rPr>
-          <w:rStyle w:val="selectable"/>
-        </w:rPr>
-        <w:t>Glombitza</w:t>
-      </w:r>
-      <w:proofErr w:type="spellEnd"/>
-      <w:r>
-        <w:rPr>
-          <w:rStyle w:val="selectable"/>
-        </w:rPr>
-        <w:t xml:space="preserve">, J. and </w:t>
-      </w:r>
-      <w:proofErr w:type="spellStart"/>
-      <w:r>
-        <w:rPr>
-          <w:rStyle w:val="selectable"/>
-        </w:rPr>
-        <w:t>Walz</w:t>
-      </w:r>
-      <w:proofErr w:type="spellEnd"/>
-      <w:r>
-        <w:rPr>
-          <w:rStyle w:val="selectable"/>
-        </w:rPr>
-        <w:t xml:space="preserve">, D. (2018). A deep learning-based reconstruction of cosmic ray-induced air showers. </w:t>
-      </w:r>
-      <w:proofErr w:type="spellStart"/>
-      <w:r>
-        <w:rPr>
-          <w:rStyle w:val="selectable"/>
-          <w:i/>
-          <w:iCs/>
-        </w:rPr>
-        <w:t>Astroparticle</w:t>
-      </w:r>
-      <w:proofErr w:type="spellEnd"/>
-      <w:r>
-        <w:rPr>
-          <w:rStyle w:val="selectable"/>
-          <w:i/>
-          <w:iCs/>
-        </w:rPr>
-        <w:t xml:space="preserve"> Physics</w:t>
-      </w:r>
-      <w:r>
-        <w:rPr>
-          <w:rStyle w:val="selectable"/>
-        </w:rPr>
-        <w:t>, 97, pp.46-53.</w:t>
-      </w:r>
-    </w:p>
-    <w:p>
-      <w:pPr>
-        <w:rPr>
-          <w:rFonts w:ascii="Arial" w:hAnsi="Arial" w:cs="Arial"/>
-          <w:color w:val="222222"/>
-          <w:sz w:val="20"/>
-          <w:szCs w:val="20"/>
-          <w:shd w:val="clear" w:color="auto" w:fill="FFFFFF"/>
-        </w:rPr>
-      </w:pPr>
-      <w:r>
-        <w:rPr>
-          <w:rFonts w:ascii="Arial" w:hAnsi="Arial" w:cs="Arial"/>
-          <w:color w:val="222222"/>
-          <w:sz w:val="20"/>
-          <w:szCs w:val="20"/>
-          <w:shd w:val="clear" w:color="auto" w:fill="FFFFFF"/>
-        </w:rPr>
-        <w:t xml:space="preserve">Yuan, X., He, P., Zhu, Q., Bhat, R.R. and Li, X., 2017. Adversarial Examples: Attacks and </w:t>
-      </w:r>
-      <w:proofErr w:type="spellStart"/>
-      <w:r>
-        <w:rPr>
-          <w:rFonts w:ascii="Arial" w:hAnsi="Arial" w:cs="Arial"/>
-          <w:color w:val="222222"/>
-          <w:sz w:val="20"/>
-          <w:szCs w:val="20"/>
-          <w:shd w:val="clear" w:color="auto" w:fill="FFFFFF"/>
-        </w:rPr>
-        <w:t>Defenses</w:t>
-      </w:r>
-      <w:proofErr w:type="spellEnd"/>
-      <w:r>
-        <w:rPr>
-          <w:rFonts w:ascii="Arial" w:hAnsi="Arial" w:cs="Arial"/>
-          <w:color w:val="222222"/>
-          <w:sz w:val="20"/>
-          <w:szCs w:val="20"/>
-          <w:shd w:val="clear" w:color="auto" w:fill="FFFFFF"/>
-        </w:rPr>
-        <w:t xml:space="preserve"> for Deep Learning. </w:t>
-      </w:r>
-      <w:proofErr w:type="spellStart"/>
-      <w:r>
-        <w:rPr>
-          <w:rFonts w:ascii="Arial" w:hAnsi="Arial" w:cs="Arial"/>
-          <w:i/>
-          <w:iCs/>
-          <w:color w:val="222222"/>
-          <w:sz w:val="20"/>
-          <w:szCs w:val="20"/>
-          <w:shd w:val="clear" w:color="auto" w:fill="FFFFFF"/>
-        </w:rPr>
+        <w:t>Initial More a Narrative than 1</w:t>
+      </w:r>
+      <w:r>
+        <w:rPr>
+          <w:vertAlign w:val="superscript"/>
+        </w:rPr>
+        <w:t>st</w:t>
+      </w:r>
+      <w:r>
+        <w:t xml:space="preserve"> Draft Methodology</w:t>
+      </w:r>
+    </w:p>
+    <w:p>
+      <w:r>
+        <w:t xml:space="preserve">An initial search performed on the University of South Wales Library portal, looking for articles associated with deep learning. For this purpose, I used multiple searches using the additional key words of “medical”, “scientific”, “commercial”, “industrial” and “applications”. An initial selection process involved picking articles and conference proceedings based on their relevance to deep learning. From here I went into each article and downloaded a PDF copy where available and any associated articles I could find that were presented on the website. I found a large quantity of articles available, particularly on the website “ScienceDirect” and downloaded a few dozen linked articles. Going further, I searched directly on the ScienceDirect website for articles on deep learning and found many. I then followed this up with a set of searches on google scholar, JSTOR, </w:t>
+      </w:r>
+      <w:proofErr w:type="spellStart"/>
+      <w:r>
         <w:t>arXiv</w:t>
       </w:r>
       <w:proofErr w:type="spellEnd"/>
       <w:r>
-        <w:rPr>
-          <w:rFonts w:ascii="Arial" w:hAnsi="Arial" w:cs="Arial"/>
-          <w:i/>
-          <w:iCs/>
-          <w:color w:val="222222"/>
-          <w:sz w:val="20"/>
-          <w:szCs w:val="20"/>
-          <w:shd w:val="clear" w:color="auto" w:fill="FFFFFF"/>
-        </w:rPr>
-        <w:t xml:space="preserve"> preprint arXiv:1712.07107</w:t>
-      </w:r>
-      <w:r>
-        <w:rPr>
-          <w:rFonts w:ascii="Arial" w:hAnsi="Arial" w:cs="Arial"/>
-          <w:color w:val="222222"/>
-          <w:sz w:val="20"/>
-          <w:szCs w:val="20"/>
-          <w:shd w:val="clear" w:color="auto" w:fill="FFFFFF"/>
-        </w:rPr>
-        <w:t>.</w:t>
-      </w:r>
-    </w:p>
-    <w:p>
-      <w:r>
-        <w:rPr>
-          <w:rFonts w:ascii="Arial" w:hAnsi="Arial" w:cs="Arial"/>
-          <w:color w:val="222222"/>
-          <w:sz w:val="20"/>
-          <w:szCs w:val="20"/>
-          <w:shd w:val="clear" w:color="auto" w:fill="FFFFFF"/>
-        </w:rPr>
-        <w:t xml:space="preserve">Huval, B., Wang, T., Tandon, S., </w:t>
-      </w:r>
-      <w:proofErr w:type="spellStart"/>
-      <w:r>
-        <w:rPr>
-          <w:rFonts w:ascii="Arial" w:hAnsi="Arial" w:cs="Arial"/>
-          <w:color w:val="222222"/>
-          <w:sz w:val="20"/>
-          <w:szCs w:val="20"/>
-          <w:shd w:val="clear" w:color="auto" w:fill="FFFFFF"/>
-        </w:rPr>
-        <w:t>Kiske</w:t>
-      </w:r>
-      <w:proofErr w:type="spellEnd"/>
-      <w:r>
-        <w:rPr>
-          <w:rFonts w:ascii="Arial" w:hAnsi="Arial" w:cs="Arial"/>
-          <w:color w:val="222222"/>
-          <w:sz w:val="20"/>
-          <w:szCs w:val="20"/>
-          <w:shd w:val="clear" w:color="auto" w:fill="FFFFFF"/>
-        </w:rPr>
-        <w:t xml:space="preserve">, J., Song, W., </w:t>
-      </w:r>
-      <w:proofErr w:type="spellStart"/>
-      <w:r>
-        <w:rPr>
-          <w:rFonts w:ascii="Arial" w:hAnsi="Arial" w:cs="Arial"/>
-          <w:color w:val="222222"/>
-          <w:sz w:val="20"/>
-          <w:szCs w:val="20"/>
-          <w:shd w:val="clear" w:color="auto" w:fill="FFFFFF"/>
-        </w:rPr>
-        <w:t>Pazhayampallil</w:t>
-      </w:r>
-      <w:proofErr w:type="spellEnd"/>
-      <w:r>
-        <w:rPr>
-          <w:rFonts w:ascii="Arial" w:hAnsi="Arial" w:cs="Arial"/>
-          <w:color w:val="222222"/>
-          <w:sz w:val="20"/>
-          <w:szCs w:val="20"/>
-          <w:shd w:val="clear" w:color="auto" w:fill="FFFFFF"/>
-        </w:rPr>
-        <w:t xml:space="preserve">, J., </w:t>
-      </w:r>
-      <w:proofErr w:type="spellStart"/>
-      <w:r>
-        <w:rPr>
-          <w:rFonts w:ascii="Arial" w:hAnsi="Arial" w:cs="Arial"/>
-          <w:color w:val="222222"/>
-          <w:sz w:val="20"/>
-          <w:szCs w:val="20"/>
-          <w:shd w:val="clear" w:color="auto" w:fill="FFFFFF"/>
-        </w:rPr>
-        <w:t>Andriluka</w:t>
-      </w:r>
-      <w:proofErr w:type="spellEnd"/>
-      <w:r>
-        <w:rPr>
-          <w:rFonts w:ascii="Arial" w:hAnsi="Arial" w:cs="Arial"/>
-          <w:color w:val="222222"/>
-          <w:sz w:val="20"/>
-          <w:szCs w:val="20"/>
-          <w:shd w:val="clear" w:color="auto" w:fill="FFFFFF"/>
-        </w:rPr>
-        <w:t xml:space="preserve">, M., </w:t>
-      </w:r>
-      <w:proofErr w:type="spellStart"/>
-      <w:r>
-        <w:rPr>
-          <w:rFonts w:ascii="Arial" w:hAnsi="Arial" w:cs="Arial"/>
-          <w:color w:val="222222"/>
-          <w:sz w:val="20"/>
-          <w:szCs w:val="20"/>
-          <w:shd w:val="clear" w:color="auto" w:fill="FFFFFF"/>
-        </w:rPr>
-        <w:t>Rajpurkar</w:t>
-      </w:r>
-      <w:proofErr w:type="spellEnd"/>
-      <w:r>
-        <w:rPr>
-          <w:rFonts w:ascii="Arial" w:hAnsi="Arial" w:cs="Arial"/>
-          <w:color w:val="222222"/>
-          <w:sz w:val="20"/>
-          <w:szCs w:val="20"/>
-          <w:shd w:val="clear" w:color="auto" w:fill="FFFFFF"/>
-        </w:rPr>
-        <w:t xml:space="preserve">, P., </w:t>
-      </w:r>
-      <w:proofErr w:type="spellStart"/>
-      <w:r>
-        <w:rPr>
-          <w:rFonts w:ascii="Arial" w:hAnsi="Arial" w:cs="Arial"/>
-          <w:color w:val="222222"/>
-          <w:sz w:val="20"/>
-          <w:szCs w:val="20"/>
-          <w:shd w:val="clear" w:color="auto" w:fill="FFFFFF"/>
-        </w:rPr>
-        <w:t>Migimatsu</w:t>
-      </w:r>
-      <w:proofErr w:type="spellEnd"/>
-      <w:r>
-        <w:rPr>
-          <w:rFonts w:ascii="Arial" w:hAnsi="Arial" w:cs="Arial"/>
-          <w:color w:val="222222"/>
-          <w:sz w:val="20"/>
-          <w:szCs w:val="20"/>
-          <w:shd w:val="clear" w:color="auto" w:fill="FFFFFF"/>
-        </w:rPr>
-        <w:t xml:space="preserve">, T., Cheng-Yue, R. and </w:t>
-      </w:r>
-      <w:proofErr w:type="spellStart"/>
-      <w:r>
-        <w:rPr>
-          <w:rFonts w:ascii="Arial" w:hAnsi="Arial" w:cs="Arial"/>
-          <w:color w:val="222222"/>
-          <w:sz w:val="20"/>
-          <w:szCs w:val="20"/>
-          <w:shd w:val="clear" w:color="auto" w:fill="FFFFFF"/>
-        </w:rPr>
-        <w:t>Mujica</w:t>
-      </w:r>
-      <w:proofErr w:type="spellEnd"/>
-      <w:r>
-        <w:rPr>
-          <w:rFonts w:ascii="Arial" w:hAnsi="Arial" w:cs="Arial"/>
-          <w:color w:val="222222"/>
-          <w:sz w:val="20"/>
-          <w:szCs w:val="20"/>
-          <w:shd w:val="clear" w:color="auto" w:fill="FFFFFF"/>
-        </w:rPr>
-        <w:t>, F., 2015. An empirical evaluation of deep learning on highway driving. </w:t>
-      </w:r>
-      <w:proofErr w:type="spellStart"/>
-      <w:r>
-        <w:rPr>
-          <w:rFonts w:ascii="Arial" w:hAnsi="Arial" w:cs="Arial"/>
-          <w:i/>
-          <w:iCs/>
-          <w:color w:val="222222"/>
-          <w:sz w:val="20"/>
-          <w:szCs w:val="20"/>
-          <w:shd w:val="clear" w:color="auto" w:fill="FFFFFF"/>
-        </w:rPr>
-        <w:t>arXiv</w:t>
-      </w:r>
-      <w:proofErr w:type="spellEnd"/>
-      <w:r>
-        <w:rPr>
-          <w:rFonts w:ascii="Arial" w:hAnsi="Arial" w:cs="Arial"/>
-          <w:i/>
-          <w:iCs/>
-          <w:color w:val="222222"/>
-          <w:sz w:val="20"/>
-          <w:szCs w:val="20"/>
-          <w:shd w:val="clear" w:color="auto" w:fill="FFFFFF"/>
-        </w:rPr>
-        <w:t xml:space="preserve"> preprint arXiv:1504.01716</w:t>
-      </w:r>
-      <w:r>
-        <w:rPr>
-          <w:rFonts w:ascii="Arial" w:hAnsi="Arial" w:cs="Arial"/>
-          <w:color w:val="222222"/>
-          <w:sz w:val="20"/>
-          <w:szCs w:val="20"/>
-          <w:shd w:val="clear" w:color="auto" w:fill="FFFFFF"/>
-        </w:rPr>
-        <w:t>.</w:t>
+        <w:t xml:space="preserve"> and </w:t>
+      </w:r>
+      <w:proofErr w:type="spellStart"/>
+      <w:r>
+        <w:t>Jurn</w:t>
+      </w:r>
+      <w:proofErr w:type="spellEnd"/>
+      <w:r>
+        <w:t xml:space="preserve">. JSTOR unfortunately has a paywall preventing me from using that source but I obtained many useful articles from google and </w:t>
+      </w:r>
+      <w:proofErr w:type="spellStart"/>
+      <w:r>
+        <w:t>Jurn</w:t>
+      </w:r>
+      <w:proofErr w:type="spellEnd"/>
+      <w:r>
+        <w:t xml:space="preserve">. Of note several of these journal search engines linked to each other and my searching involved going back and forth between different websites. This initial data gathering was to find a great deal of material on the subject I am covering, followed by a later culling of inappropriate or poor sources. </w:t>
+      </w:r>
+    </w:p>
+    <w:p>
+      <w:r>
+        <w:t xml:space="preserve">My initial gathering of articles </w:t>
+      </w:r>
+      <w:proofErr w:type="spellStart"/>
+      <w:r>
+        <w:t>en</w:t>
+      </w:r>
+      <w:proofErr w:type="spellEnd"/>
+      <w:r>
+        <w:t xml:space="preserve"> masse without appreciable quality control yielded 93 articles of interest about deep learning. All articles gathered mention deep learning within the title or the abstract. I will cull this greatly through a skim read of the article to determine the suitability of each article to this review paper. Approximately 30 articles were carefully picked out one by one in a manual fashion. The remainder were collected through links to associated papers.</w:t>
       </w:r>
     </w:p>
     <w:sectPr>
@@ -1132,6 +1462,27 @@
 <file path=word/numbering.xml><?xml version="1.0" encoding="utf-8"?>
 <w:numbering xmlns:wpc="http://schemas.microsoft.com/office/word/2010/wordprocessingCanvas" xmlns:cx="http://schemas.microsoft.com/office/drawing/2014/chartex" xmlns:cx1="http://schemas.microsoft.com/office/drawing/2015/9/8/chartex" xmlns:cx2="http://schemas.microsoft.com/office/drawing/2015/10/21/chartex" xmlns:cx3="http://schemas.microsoft.com/office/drawing/2016/5/9/chartex" xmlns:cx4="http://schemas.microsoft.com/office/drawing/2016/5/10/chartex" xmlns:cx5="http://schemas.microsoft.com/office/drawing/2016/5/11/chartex" xmlns:cx6="http://schemas.microsoft.com/office/drawing/2016/5/12/chartex" xmlns:cx7="http://schemas.microsoft.com/office/drawing/2016/5/13/chartex" xmlns:cx8="http://schemas.microsoft.com/office/drawing/2016/5/14/chartex" xmlns:mc="http://schemas.openxmlformats.org/markup-compatibility/2006" xmlns:aink="http://schemas.microsoft.com/office/drawing/2016/ink" xmlns:am3d="http://schemas.microsoft.com/office/drawing/2017/model3d" xmlns:o="urn:schemas-microsoft-com:office:office" xmlns:r="http://schemas.openxmlformats.org/officeDocument/2006/relationships" xmlns:m="http://schemas.openxmlformats.org/officeDocument/2006/math" xmlns:v="urn:schemas-microsoft-com:vml" xmlns:wp14="http://schemas.microsoft.com/office/word/2010/wordprocessingDrawing" xmlns:wp="http://schemas.openxmlformats.org/drawingml/2006/wordprocessingDrawing" xmlns:w10="urn:schemas-microsoft-com:office:word" xmlns:w="http://schemas.openxmlformats.org/wordprocessingml/2006/main" xmlns:w14="http://schemas.microsoft.com/office/word/2010/wordml" xmlns:w15="http://schemas.microsoft.com/office/word/2012/wordml" xmlns:w16cid="http://schemas.microsoft.com/office/word/2016/wordml/cid" xmlns:w16se="http://schemas.microsoft.com/office/word/2015/wordml/symex" xmlns:wpg="http://schemas.microsoft.com/office/word/2010/wordprocessingGroup" xmlns:wpi="http://schemas.microsoft.com/office/word/2010/wordprocessingInk" xmlns:wne="http://schemas.microsoft.com/office/word/2006/wordml" xmlns:wps="http://schemas.microsoft.com/office/word/2010/wordprocessingShape" mc:Ignorable="w14 w15 w16se w16cid wp14">
   <w:abstractNum w:abstractNumId="0" w15:restartNumberingAfterBreak="0">
+    <w:nsid w:val="FFFFFF89"/>
+    <w:multiLevelType w:val="singleLevel"/>
+    <w:tmpl w:val="A9DABD82"/>
+    <w:lvl w:ilvl="0">
+      <w:start w:val="1"/>
+      <w:numFmt w:val="bullet"/>
+      <w:pStyle w:val="ListBullet"/>
+      <w:lvlText w:val=""/>
+      <w:lvlJc w:val="left"/>
+      <w:pPr>
+        <w:tabs>
+          <w:tab w:val="num" w:pos="360"/>
+        </w:tabs>
+        <w:ind w:left="360" w:hanging="360"/>
+      </w:pPr>
+      <w:rPr>
+        <w:rFonts w:ascii="Symbol" w:hAnsi="Symbol" w:hint="default"/>
+      </w:rPr>
+    </w:lvl>
+  </w:abstractNum>
+  <w:abstractNum w:abstractNumId="1" w15:restartNumberingAfterBreak="0">
     <w:nsid w:val="70776363"/>
     <w:multiLevelType w:val="hybridMultilevel"/>
     <w:tmpl w:val="5F104DEC"/>
@@ -1221,6 +1572,9 @@
     </w:lvl>
   </w:abstractNum>
   <w:num w:numId="1">
+    <w:abstractNumId w:val="1"/>
+  </w:num>
+  <w:num w:numId="2">
     <w:abstractNumId w:val="0"/>
   </w:num>
 </w:numbering>
@@ -1645,6 +1999,28 @@
       <w:szCs w:val="32"/>
     </w:rPr>
   </w:style>
+  <w:style w:type="paragraph" w:styleId="Heading2">
+    <w:name w:val="heading 2"/>
+    <w:basedOn w:val="Normal"/>
+    <w:next w:val="Normal"/>
+    <w:link w:val="Heading2Char"/>
+    <w:uiPriority w:val="9"/>
+    <w:unhideWhenUsed/>
+    <w:qFormat/>
+    <w:rsid w:val="00325156"/>
+    <w:pPr>
+      <w:keepNext/>
+      <w:keepLines/>
+      <w:spacing w:before="40" w:after="0"/>
+      <w:outlineLvl w:val="1"/>
+    </w:pPr>
+    <w:rPr>
+      <w:rFonts w:asciiTheme="majorHAnsi" w:eastAsiaTheme="majorEastAsia" w:hAnsiTheme="majorHAnsi" w:cstheme="majorBidi"/>
+      <w:color w:val="2F5496" w:themeColor="accent1" w:themeShade="BF"/>
+      <w:sz w:val="26"/>
+      <w:szCs w:val="26"/>
+    </w:rPr>
+  </w:style>
   <w:style w:type="character" w:default="1" w:styleId="DefaultParagraphFont">
     <w:name w:val="Default Paragraph Font"/>
     <w:uiPriority w:val="1"/>
@@ -1787,6 +2163,32 @@
     <w:name w:val="selectable"/>
     <w:basedOn w:val="DefaultParagraphFont"/>
     <w:rsid w:val="005C3FF4"/>
+  </w:style>
+  <w:style w:type="character" w:customStyle="1" w:styleId="Heading2Char">
+    <w:name w:val="Heading 2 Char"/>
+    <w:basedOn w:val="DefaultParagraphFont"/>
+    <w:link w:val="Heading2"/>
+    <w:uiPriority w:val="9"/>
+    <w:rsid w:val="00325156"/>
+    <w:rPr>
+      <w:rFonts w:asciiTheme="majorHAnsi" w:eastAsiaTheme="majorEastAsia" w:hAnsiTheme="majorHAnsi" w:cstheme="majorBidi"/>
+      <w:color w:val="2F5496" w:themeColor="accent1" w:themeShade="BF"/>
+      <w:sz w:val="26"/>
+      <w:szCs w:val="26"/>
+    </w:rPr>
+  </w:style>
+  <w:style w:type="paragraph" w:styleId="ListBullet">
+    <w:name w:val="List Bullet"/>
+    <w:basedOn w:val="Normal"/>
+    <w:uiPriority w:val="99"/>
+    <w:unhideWhenUsed/>
+    <w:rsid w:val="00325156"/>
+    <w:pPr>
+      <w:numPr>
+        <w:numId w:val="2"/>
+      </w:numPr>
+      <w:contextualSpacing/>
+    </w:pPr>
   </w:style>
 </w:styles>
 </file>

</xml_diff>